<commit_message>
Add javadoc in StudyRoom package
</commit_message>
<xml_diff>
--- a/Team_5_강성연_김부경_남선우_이하정.docx
+++ b/Team_5_강성연_김부경_남선우_이하정.docx
@@ -131,8 +131,6 @@
     </w:p>
     <w:p>
       <w:pPr>
-        <w:pStyle w:val="a4"/>
-        <w:ind w:leftChars="0"/>
         <w:jc w:val="left"/>
         <w:rPr>
           <w:rFonts w:ascii="KoPubWorld돋움체 Medium" w:eastAsia="KoPubWorld돋움체 Medium" w:hAnsi="KoPubWorld돋움체 Medium" w:cs="KoPubWorld돋움체 Medium"/>
@@ -181,12 +179,23 @@
         </w:rPr>
         <w:t xml:space="preserve"> for this assignment)</w:t>
       </w:r>
+    </w:p>
+    <w:p>
+      <w:pPr>
+        <w:ind w:left="800"/>
+        <w:jc w:val="left"/>
+        <w:rPr>
+          <w:rFonts w:ascii="KoPubWorld돋움체 Medium" w:eastAsia="KoPubWorld돋움체 Medium" w:hAnsi="KoPubWorld돋움체 Medium" w:cs="KoPubWorld돋움체 Medium" w:hint="eastAsia"/>
+          <w:sz w:val="10"/>
+          <w:szCs w:val="10"/>
+        </w:rPr>
+      </w:pPr>
     </w:p>
     <w:tbl>
       <w:tblPr>
         <w:tblStyle w:val="a5"/>
         <w:tblW w:w="0" w:type="auto"/>
-        <w:tblInd w:w="800" w:type="dxa"/>
+        <w:tblInd w:w="72" w:type="dxa"/>
         <w:tblBorders>
           <w:top w:val="none" w:sz="0" w:space="0" w:color="auto"/>
           <w:left w:val="none" w:sz="0" w:space="0" w:color="auto"/>
@@ -196,7 +205,7 @@
       </w:tblPr>
       <w:tblGrid>
         <w:gridCol w:w="2597"/>
-        <w:gridCol w:w="5619"/>
+        <w:gridCol w:w="2557"/>
       </w:tblGrid>
       <w:tr>
         <w:tc>
@@ -237,7 +246,7 @@
         </w:tc>
         <w:tc>
           <w:tcPr>
-            <w:tcW w:w="5619" w:type="dxa"/>
+            <w:tcW w:w="2557" w:type="dxa"/>
             <w:tcBorders>
               <w:top w:val="single" w:sz="4" w:space="0" w:color="auto"/>
             </w:tcBorders>
@@ -308,7 +317,7 @@
         </w:tc>
         <w:tc>
           <w:tcPr>
-            <w:tcW w:w="5619" w:type="dxa"/>
+            <w:tcW w:w="2557" w:type="dxa"/>
           </w:tcPr>
           <w:p>
             <w:pPr>
@@ -345,7 +354,46 @@
       <w:pPr>
         <w:jc w:val="left"/>
         <w:rPr>
-          <w:rFonts w:ascii="KoPubWorld돋움체 Bold" w:eastAsia="KoPubWorld돋움체 Bold" w:hAnsi="KoPubWorld돋움체 Bold" w:cs="KoPubWorld돋움체 Bold"/>
+          <w:rFonts w:ascii="KoPubWorld돋움체 Medium" w:eastAsia="KoPubWorld돋움체 Medium" w:hAnsi="KoPubWorld돋움체 Medium" w:cs="KoPubWorld돋움체 Medium"/>
+          <w:sz w:val="10"/>
+          <w:szCs w:val="10"/>
+        </w:rPr>
+      </w:pPr>
+    </w:p>
+    <w:p>
+      <w:pPr>
+        <w:jc w:val="left"/>
+        <w:rPr>
+          <w:rFonts w:ascii="KoPubWorld돋움체 Medium" w:eastAsia="KoPubWorld돋움체 Medium" w:hAnsi="KoPubWorld돋움체 Medium" w:cs="KoPubWorld돋움체 Medium" w:hint="eastAsia"/>
+          <w:sz w:val="16"/>
+          <w:szCs w:val="16"/>
+        </w:rPr>
+      </w:pPr>
+      <w:r>
+        <w:rPr>
+          <w:rFonts w:ascii="KoPubWorld돋움체 Medium" w:eastAsia="KoPubWorld돋움체 Medium" w:hAnsi="KoPubWorld돋움체 Medium" w:cs="KoPubWorld돋움체 Medium"/>
+          <w:sz w:val="16"/>
+          <w:szCs w:val="16"/>
+        </w:rPr>
+        <w:t xml:space="preserve">GitHub Repository: </w:t>
+      </w:r>
+      <w:hyperlink r:id="rId5" w:history="1">
+        <w:r>
+          <w:rPr>
+            <w:rStyle w:val="a6"/>
+            <w:rFonts w:ascii="KoPubWorld돋움체 Medium" w:eastAsia="KoPubWorld돋움체 Medium" w:hAnsi="KoPubWorld돋움체 Medium" w:cs="KoPubWorld돋움체 Medium"/>
+            <w:sz w:val="16"/>
+            <w:szCs w:val="16"/>
+          </w:rPr>
+          <w:t>https://github.com/2022-Software-Engineering-Team-5/software-engineering-tools-exercises</w:t>
+        </w:r>
+      </w:hyperlink>
+    </w:p>
+    <w:p>
+      <w:pPr>
+        <w:jc w:val="left"/>
+        <w:rPr>
+          <w:rFonts w:ascii="KoPubWorld돋움체 Bold" w:eastAsia="KoPubWorld돋움체 Bold" w:hAnsi="KoPubWorld돋움체 Bold" w:cs="KoPubWorld돋움체 Bold" w:hint="eastAsia"/>
           <w:sz w:val="22"/>
         </w:rPr>
       </w:pPr>
@@ -369,22 +417,26 @@
           <w:rFonts w:ascii="KoPubWorld돋움체 Bold" w:eastAsia="KoPubWorld돋움체 Bold" w:hAnsi="KoPubWorld돋움체 Bold" w:cs="KoPubWorld돋움체 Bold"/>
           <w:sz w:val="22"/>
         </w:rPr>
-        <w:t>SE Tools [1] Configuration management - Git</w:t>
-      </w:r>
-    </w:p>
-    <w:p>
-      <w:pPr>
-        <w:pStyle w:val="a4"/>
-        <w:ind w:left="720"/>
-        <w:rPr>
-          <w:rFonts w:ascii="KoPubWorld돋움체 Medium" w:eastAsia="KoPubWorld돋움체 Medium" w:hAnsi="KoPubWorld돋움체 Medium" w:cs="KoPubWorld돋움체 Medium"/>
-        </w:rPr>
-      </w:pPr>
-    </w:p>
-    <w:p>
-      <w:pPr>
-        <w:pStyle w:val="a4"/>
-        <w:ind w:left="720"/>
+        <w:t>Source Code (some part of the project)</w:t>
+      </w:r>
+    </w:p>
+    <w:p>
+      <w:pPr>
+        <w:ind w:left="800"/>
+        <w:jc w:val="left"/>
+        <w:rPr>
+          <w:rFonts w:ascii="KoPubWorld돋움체 Medium" w:eastAsia="KoPubWorld돋움체 Medium" w:hAnsi="KoPubWorld돋움체 Medium" w:cs="KoPubWorld돋움체 Medium" w:hint="eastAsia"/>
+          <w:szCs w:val="20"/>
+        </w:rPr>
+      </w:pPr>
+    </w:p>
+    <w:p>
+      <w:pPr>
+        <w:jc w:val="left"/>
+        <w:rPr>
+          <w:rFonts w:ascii="KoPubWorld돋움체 Bold" w:eastAsia="KoPubWorld돋움체 Bold" w:hAnsi="KoPubWorld돋움체 Bold" w:cs="KoPubWorld돋움체 Bold" w:hint="eastAsia"/>
+          <w:sz w:val="22"/>
+        </w:rPr>
       </w:pPr>
     </w:p>
     <w:p>
@@ -403,31 +455,10 @@
       </w:pPr>
       <w:r>
         <w:rPr>
-          <w:rFonts w:ascii="KoPubWorld돋움체 Bold" w:eastAsia="KoPubWorld돋움체 Bold" w:hAnsi="KoPubWorld돋움체 Bold" w:cs="KoPubWorld돋움체 Bold" w:hint="eastAsia"/>
-          <w:sz w:val="22"/>
-        </w:rPr>
-        <w:t>S</w:t>
-      </w:r>
-      <w:r>
-        <w:rPr>
           <w:rFonts w:ascii="KoPubWorld돋움체 Bold" w:eastAsia="KoPubWorld돋움체 Bold" w:hAnsi="KoPubWorld돋움체 Bold" w:cs="KoPubWorld돋움체 Bold"/>
           <w:sz w:val="22"/>
         </w:rPr>
-        <w:t xml:space="preserve">E Tools [2] Documentation generator </w:t>
-      </w:r>
-      <w:r>
-        <w:rPr>
-          <w:rFonts w:ascii="KoPubWorld돋움체 Bold" w:eastAsia="KoPubWorld돋움체 Bold" w:hAnsi="KoPubWorld돋움체 Bold" w:cs="KoPubWorld돋움체 Bold"/>
-          <w:sz w:val="22"/>
-        </w:rPr>
-        <w:t>–</w:t>
-      </w:r>
-      <w:r>
-        <w:rPr>
-          <w:rFonts w:ascii="KoPubWorld돋움체 Bold" w:eastAsia="KoPubWorld돋움체 Bold" w:hAnsi="KoPubWorld돋움체 Bold" w:cs="KoPubWorld돋움체 Bold"/>
-          <w:sz w:val="22"/>
-        </w:rPr>
-        <w:t xml:space="preserve"> Javadoc</w:t>
+        <w:t>SE Tools [1] Configuration management - Git</w:t>
       </w:r>
     </w:p>
     <w:p>
@@ -436,7 +467,6 @@
         <w:ind w:left="720"/>
         <w:rPr>
           <w:rFonts w:ascii="KoPubWorld돋움체 Medium" w:eastAsia="KoPubWorld돋움체 Medium" w:hAnsi="KoPubWorld돋움체 Medium" w:cs="KoPubWorld돋움체 Medium"/>
-          <w:szCs w:val="20"/>
         </w:rPr>
       </w:pPr>
     </w:p>
@@ -444,10 +474,6 @@
       <w:pPr>
         <w:pStyle w:val="a4"/>
         <w:ind w:left="720"/>
-        <w:rPr>
-          <w:rFonts w:ascii="KoPubWorld돋움체 Bold" w:eastAsia="KoPubWorld돋움체 Bold" w:hAnsi="KoPubWorld돋움체 Bold" w:cs="KoPubWorld돋움체 Bold"/>
-          <w:szCs w:val="20"/>
-        </w:rPr>
       </w:pPr>
     </w:p>
     <w:p>
@@ -466,31 +492,213 @@
       </w:pPr>
       <w:r>
         <w:rPr>
+          <w:rFonts w:ascii="KoPubWorld돋움체 Bold" w:eastAsia="KoPubWorld돋움체 Bold" w:hAnsi="KoPubWorld돋움체 Bold" w:cs="KoPubWorld돋움체 Bold" w:hint="eastAsia"/>
+          <w:sz w:val="22"/>
+        </w:rPr>
+        <w:t>S</w:t>
+      </w:r>
+      <w:r>
+        <w:rPr>
           <w:rFonts w:ascii="KoPubWorld돋움체 Bold" w:eastAsia="KoPubWorld돋움체 Bold" w:hAnsi="KoPubWorld돋움체 Bold" w:cs="KoPubWorld돋움체 Bold"/>
           <w:sz w:val="22"/>
         </w:rPr>
-        <w:t>Discussion</w:t>
+        <w:t xml:space="preserve">E Tools [2] Documentation generator </w:t>
+      </w:r>
+      <w:r>
+        <w:rPr>
+          <w:rFonts w:ascii="KoPubWorld돋움체 Bold" w:eastAsia="KoPubWorld돋움체 Bold" w:hAnsi="KoPubWorld돋움체 Bold" w:cs="KoPubWorld돋움체 Bold"/>
+          <w:sz w:val="22"/>
+        </w:rPr>
+        <w:t>–</w:t>
+      </w:r>
+      <w:r>
+        <w:rPr>
+          <w:rFonts w:ascii="KoPubWorld돋움체 Bold" w:eastAsia="KoPubWorld돋움체 Bold" w:hAnsi="KoPubWorld돋움체 Bold" w:cs="KoPubWorld돋움체 Bold"/>
+          <w:sz w:val="22"/>
+        </w:rPr>
+        <w:t xml:space="preserve"> Javadoc</w:t>
       </w:r>
     </w:p>
     <w:p>
       <w:pPr>
         <w:pStyle w:val="a4"/>
+        <w:ind w:left="720"/>
+        <w:rPr>
+          <w:rFonts w:ascii="KoPubWorld돋움체 Medium" w:eastAsia="KoPubWorld돋움체 Medium" w:hAnsi="KoPubWorld돋움체 Medium" w:cs="KoPubWorld돋움체 Medium"/>
+          <w:szCs w:val="20"/>
+        </w:rPr>
+      </w:pPr>
+    </w:p>
+    <w:p>
+      <w:pPr>
+        <w:pStyle w:val="a4"/>
+        <w:ind w:left="720"/>
+        <w:rPr>
+          <w:rFonts w:ascii="KoPubWorld돋움체 Bold" w:eastAsia="KoPubWorld돋움체 Bold" w:hAnsi="KoPubWorld돋움체 Bold" w:cs="KoPubWorld돋움체 Bold"/>
+          <w:szCs w:val="20"/>
+        </w:rPr>
+      </w:pPr>
+    </w:p>
+    <w:p>
+      <w:pPr>
+        <w:pStyle w:val="a4"/>
+        <w:numPr>
+          <w:ilvl w:val="0"/>
+          <w:numId w:val="1"/>
+        </w:numPr>
         <w:ind w:leftChars="0"/>
         <w:jc w:val="left"/>
         <w:rPr>
-          <w:rFonts w:ascii="KoPubWorld돋움체 Medium" w:eastAsia="KoPubWorld돋움체 Medium" w:hAnsi="KoPubWorld돋움체 Medium" w:cs="KoPubWorld돋움체 Medium"/>
-          <w:szCs w:val="20"/>
-        </w:rPr>
-      </w:pPr>
-    </w:p>
-    <w:p>
-      <w:pPr>
+          <w:rFonts w:ascii="KoPubWorld돋움체 Bold" w:eastAsia="KoPubWorld돋움체 Bold" w:hAnsi="KoPubWorld돋움체 Bold" w:cs="KoPubWorld돋움체 Bold"/>
+          <w:sz w:val="22"/>
+        </w:rPr>
+      </w:pPr>
+      <w:r>
+        <w:rPr>
+          <w:rFonts w:ascii="KoPubWorld돋움체 Bold" w:eastAsia="KoPubWorld돋움체 Bold" w:hAnsi="KoPubWorld돋움체 Bold" w:cs="KoPubWorld돋움체 Bold"/>
+          <w:sz w:val="22"/>
+        </w:rPr>
+        <w:t>Discussion</w:t>
+      </w:r>
+    </w:p>
+    <w:p>
+      <w:pPr>
+        <w:ind w:left="800"/>
         <w:jc w:val="left"/>
         <w:rPr>
+          <w:rFonts w:ascii="KoPubWorld돋움체 Medium" w:eastAsia="KoPubWorld돋움체 Medium" w:hAnsi="KoPubWorld돋움체 Medium" w:cs="KoPubWorld돋움체 Medium"/>
+          <w:szCs w:val="20"/>
+        </w:rPr>
+      </w:pPr>
+      <w:r>
+        <w:rPr>
+          <w:rFonts w:ascii="KoPubWorld돋움체 Medium" w:eastAsia="KoPubWorld돋움체 Medium" w:hAnsi="KoPubWorld돋움체 Medium" w:cs="KoPubWorld돋움체 Medium" w:hint="eastAsia"/>
+          <w:szCs w:val="20"/>
+        </w:rPr>
+        <w:t>S</w:t>
+      </w:r>
+      <w:r>
+        <w:rPr>
+          <w:rFonts w:ascii="KoPubWorld돋움체 Medium" w:eastAsia="KoPubWorld돋움체 Medium" w:hAnsi="KoPubWorld돋움체 Medium" w:cs="KoPubWorld돋움체 Medium"/>
+          <w:szCs w:val="20"/>
+        </w:rPr>
+        <w:t xml:space="preserve">ince the </w:t>
+      </w:r>
+      <w:r>
+        <w:rPr>
           <w:rFonts w:ascii="KoPubWorld돋움체 Bold" w:eastAsia="KoPubWorld돋움체 Bold" w:hAnsi="KoPubWorld돋움체 Bold" w:cs="KoPubWorld돋움체 Bold"/>
           <w:szCs w:val="20"/>
         </w:rPr>
-      </w:pPr>
+        <w:t>Git</w:t>
+      </w:r>
+      <w:r>
+        <w:rPr>
+          <w:rFonts w:ascii="KoPubWorld돋움체 Medium" w:eastAsia="KoPubWorld돋움체 Medium" w:hAnsi="KoPubWorld돋움체 Medium" w:cs="KoPubWorld돋움체 Medium"/>
+          <w:szCs w:val="20"/>
+        </w:rPr>
+        <w:t xml:space="preserve"> is a tool that is widely used in the filed, we could see in detail how </w:t>
+      </w:r>
+      <w:r>
+        <w:rPr>
+          <w:rFonts w:ascii="KoPubWorld돋움체 Medium" w:eastAsia="KoPubWorld돋움체 Medium" w:hAnsi="KoPubWorld돋움체 Medium" w:cs="KoPubWorld돋움체 Medium"/>
+          <w:szCs w:val="20"/>
+        </w:rPr>
+        <w:t xml:space="preserve">to use Git </w:t>
+      </w:r>
+      <w:r>
+        <w:rPr>
+          <w:rFonts w:ascii="KoPubWorld돋움체 Medium" w:eastAsia="KoPubWorld돋움체 Medium" w:hAnsi="KoPubWorld돋움체 Medium" w:cs="KoPubWorld돋움체 Medium"/>
+          <w:szCs w:val="20"/>
+        </w:rPr>
+        <w:t>in collaboration through this assignment.</w:t>
+      </w:r>
+      <w:r>
+        <w:rPr>
+          <w:rFonts w:ascii="KoPubWorld돋움체 Medium" w:eastAsia="KoPubWorld돋움체 Medium" w:hAnsi="KoPubWorld돋움체 Medium" w:cs="KoPubWorld돋움체 Medium"/>
+          <w:szCs w:val="20"/>
+        </w:rPr>
+        <w:t xml:space="preserve"> </w:t>
+      </w:r>
+      <w:r>
+        <w:rPr>
+          <w:rFonts w:ascii="KoPubWorld돋움체 Medium" w:eastAsia="KoPubWorld돋움체 Medium" w:hAnsi="KoPubWorld돋움체 Medium" w:cs="KoPubWorld돋움체 Medium"/>
+          <w:szCs w:val="20"/>
+        </w:rPr>
+        <w:t>It can ce</w:t>
+      </w:r>
+      <w:r>
+        <w:rPr>
+          <w:rFonts w:ascii="KoPubWorld돋움체 Medium" w:eastAsia="KoPubWorld돋움체 Medium" w:hAnsi="KoPubWorld돋움체 Medium" w:cs="KoPubWorld돋움체 Medium"/>
+          <w:szCs w:val="20"/>
+        </w:rPr>
+        <w:t>rtainly feel difficult, complicated, and scary for the first time, but by using the Git ourselves, we felt it was much more efficient than exchanging the project file itself.</w:t>
+      </w:r>
+    </w:p>
+    <w:p>
+      <w:pPr>
+        <w:ind w:left="800"/>
+        <w:jc w:val="left"/>
+        <w:rPr>
+          <w:rFonts w:ascii="KoPubWorld돋움체 Medium" w:eastAsia="KoPubWorld돋움체 Medium" w:hAnsi="KoPubWorld돋움체 Medium" w:cs="KoPubWorld돋움체 Medium" w:hint="eastAsia"/>
+          <w:szCs w:val="20"/>
+        </w:rPr>
+      </w:pPr>
+      <w:r>
+        <w:rPr>
+          <w:rFonts w:ascii="KoPubWorld돋움체 Medium" w:eastAsia="KoPubWorld돋움체 Medium" w:hAnsi="KoPubWorld돋움체 Medium" w:cs="KoPubWorld돋움체 Medium" w:hint="eastAsia"/>
+          <w:szCs w:val="20"/>
+        </w:rPr>
+        <w:t>I</w:t>
+      </w:r>
+      <w:r>
+        <w:rPr>
+          <w:rFonts w:ascii="KoPubWorld돋움체 Medium" w:eastAsia="KoPubWorld돋움체 Medium" w:hAnsi="KoPubWorld돋움체 Medium" w:cs="KoPubWorld돋움체 Medium"/>
+          <w:szCs w:val="20"/>
+        </w:rPr>
+        <w:t xml:space="preserve">n particular, </w:t>
+      </w:r>
+      <w:r>
+        <w:rPr>
+          <w:rFonts w:ascii="KoPubWorld돋움체 Medium" w:eastAsia="KoPubWorld돋움체 Medium" w:hAnsi="KoPubWorld돋움체 Medium" w:cs="KoPubWorld돋움체 Medium"/>
+          <w:szCs w:val="20"/>
+        </w:rPr>
+        <w:t xml:space="preserve">when collaborating with others using Git, we were </w:t>
+      </w:r>
+      <w:r>
+        <w:rPr>
+          <w:rFonts w:ascii="KoPubWorld돋움체 Medium" w:eastAsia="KoPubWorld돋움체 Medium" w:hAnsi="KoPubWorld돋움체 Medium" w:cs="KoPubWorld돋움체 Medium"/>
+          <w:szCs w:val="20"/>
+        </w:rPr>
+        <w:t xml:space="preserve">able to use </w:t>
+      </w:r>
+      <w:r>
+        <w:rPr>
+          <w:rFonts w:ascii="KoPubWorld돋움체 Bold" w:eastAsia="KoPubWorld돋움체 Bold" w:hAnsi="KoPubWorld돋움체 Bold" w:cs="KoPubWorld돋움체 Bold"/>
+          <w:szCs w:val="20"/>
+        </w:rPr>
+        <w:t>Javadoc</w:t>
+      </w:r>
+      <w:r>
+        <w:rPr>
+          <w:rFonts w:ascii="KoPubWorld돋움체 Medium" w:eastAsia="KoPubWorld돋움체 Medium" w:hAnsi="KoPubWorld돋움체 Medium" w:cs="KoPubWorld돋움체 Medium"/>
+          <w:szCs w:val="20"/>
+        </w:rPr>
+        <w:t xml:space="preserve"> as well as commit messages to indicate the role of each class or method.</w:t>
+      </w:r>
+      <w:r>
+        <w:rPr>
+          <w:rFonts w:ascii="KoPubWorld돋움체 Medium" w:eastAsia="KoPubWorld돋움체 Medium" w:hAnsi="KoPubWorld돋움체 Medium" w:cs="KoPubWorld돋움체 Medium"/>
+          <w:szCs w:val="20"/>
+        </w:rPr>
+        <w:t xml:space="preserve"> </w:t>
+      </w:r>
+      <w:r>
+        <w:rPr>
+          <w:rFonts w:ascii="KoPubWorld돋움체 Medium" w:eastAsia="KoPubWorld돋움체 Medium" w:hAnsi="KoPubWorld돋움체 Medium" w:cs="KoPubWorld돋움체 Medium"/>
+          <w:szCs w:val="20"/>
+        </w:rPr>
+        <w:t>In addition to using one of the SE Tools, Git, to see what each other implemented, Javadoc also realized that it was important tool to improve understanding of the project. When writing Javadoc, we thought about how other team emembers could better understand it, and we found that the method of creating Javadoc was slightly different depending on the IDE used. Of course, the use of /** */ comment was the same, but the method of creating HTML file format was slightly different (depending on the IDE used. for example, Android Studio and Eclipse).</w:t>
+      </w:r>
     </w:p>
     <w:sectPr>
       <w:pgSz w:w="11906" w:h="16838"/>
@@ -505,6 +713,344 @@
 <file path=word/numbering.xml><?xml version="1.0" encoding="utf-8"?>
 <w:numbering xmlns:wpc="http://schemas.microsoft.com/office/word/2010/wordprocessingCanvas" xmlns:cx="http://schemas.microsoft.com/office/drawing/2014/chartex" xmlns:cx1="http://schemas.microsoft.com/office/drawing/2015/9/8/chartex" xmlns:cx2="http://schemas.microsoft.com/office/drawing/2015/10/21/chartex" xmlns:cx3="http://schemas.microsoft.com/office/drawing/2016/5/9/chartex" xmlns:cx4="http://schemas.microsoft.com/office/drawing/2016/5/10/chartex" xmlns:cx5="http://schemas.microsoft.com/office/drawing/2016/5/11/chartex" xmlns:cx6="http://schemas.microsoft.com/office/drawing/2016/5/12/chartex" xmlns:cx7="http://schemas.microsoft.com/office/drawing/2016/5/13/chartex" xmlns:cx8="http://schemas.microsoft.com/office/drawing/2016/5/14/chartex" xmlns:mc="http://schemas.openxmlformats.org/markup-compatibility/2006" xmlns:aink="http://schemas.microsoft.com/office/drawing/2016/ink" xmlns:am3d="http://schemas.microsoft.com/office/drawing/2017/model3d" xmlns:o="urn:schemas-microsoft-com:office:office" xmlns:r="http://schemas.openxmlformats.org/officeDocument/2006/relationships" xmlns:m="http://schemas.openxmlformats.org/officeDocument/2006/math" xmlns:v="urn:schemas-microsoft-com:vml" xmlns:wp14="http://schemas.microsoft.com/office/word/2010/wordprocessingDrawing" xmlns:wp="http://schemas.openxmlformats.org/drawingml/2006/wordprocessingDrawing" xmlns:w10="urn:schemas-microsoft-com:office:word" xmlns:w="http://schemas.openxmlformats.org/wordprocessingml/2006/main" xmlns:w14="http://schemas.microsoft.com/office/word/2010/wordml" xmlns:w15="http://schemas.microsoft.com/office/word/2012/wordml" xmlns:w16cex="http://schemas.microsoft.com/office/word/2018/wordml/cex" xmlns:w16cid="http://schemas.microsoft.com/office/word/2016/wordml/cid" xmlns:w16="http://schemas.microsoft.com/office/word/2018/wordml" xmlns:w16sdtdh="http://schemas.microsoft.com/office/word/2020/wordml/sdtdatahash" xmlns:w16se="http://schemas.microsoft.com/office/word/2015/wordml/symex" xmlns:wpg="http://schemas.microsoft.com/office/word/2010/wordprocessingGroup" xmlns:wpi="http://schemas.microsoft.com/office/word/2010/wordprocessingInk" xmlns:wne="http://schemas.microsoft.com/office/word/2006/wordml" xmlns:wps="http://schemas.microsoft.com/office/word/2010/wordprocessingShape" mc:Ignorable="w14 w15 w16se w16cid w16 w16cex w16sdtdh wp14">
   <w:abstractNum w:abstractNumId="0" w15:restartNumberingAfterBreak="0">
+    <w:nsid w:val="1D201873"/>
+    <w:multiLevelType w:val="hybridMultilevel"/>
+    <w:tmpl w:val="717E71C2"/>
+    <w:lvl w:ilvl="0" w:tplc="F586AE12">
+      <w:numFmt w:val="bullet"/>
+      <w:lvlText w:val="-"/>
+      <w:lvlJc w:val="left"/>
+      <w:pPr>
+        <w:ind w:left="1160" w:hanging="360"/>
+      </w:pPr>
+      <w:rPr>
+        <w:rFonts w:ascii="KoPubWorld돋움체 Medium" w:eastAsia="KoPubWorld돋움체 Medium" w:hAnsi="KoPubWorld돋움체 Medium" w:cs="KoPubWorld돋움체 Medium" w:hint="eastAsia"/>
+      </w:rPr>
+    </w:lvl>
+    <w:lvl w:ilvl="1" w:tplc="04090003" w:tentative="1">
+      <w:start w:val="1"/>
+      <w:numFmt w:val="bullet"/>
+      <w:lvlText w:val=""/>
+      <w:lvlJc w:val="left"/>
+      <w:pPr>
+        <w:ind w:left="1600" w:hanging="400"/>
+      </w:pPr>
+      <w:rPr>
+        <w:rFonts w:ascii="Wingdings" w:hAnsi="Wingdings" w:hint="default"/>
+      </w:rPr>
+    </w:lvl>
+    <w:lvl w:ilvl="2" w:tplc="04090005" w:tentative="1">
+      <w:start w:val="1"/>
+      <w:numFmt w:val="bullet"/>
+      <w:lvlText w:val=""/>
+      <w:lvlJc w:val="left"/>
+      <w:pPr>
+        <w:ind w:left="2000" w:hanging="400"/>
+      </w:pPr>
+      <w:rPr>
+        <w:rFonts w:ascii="Wingdings" w:hAnsi="Wingdings" w:hint="default"/>
+      </w:rPr>
+    </w:lvl>
+    <w:lvl w:ilvl="3" w:tplc="04090001" w:tentative="1">
+      <w:start w:val="1"/>
+      <w:numFmt w:val="bullet"/>
+      <w:lvlText w:val=""/>
+      <w:lvlJc w:val="left"/>
+      <w:pPr>
+        <w:ind w:left="2400" w:hanging="400"/>
+      </w:pPr>
+      <w:rPr>
+        <w:rFonts w:ascii="Wingdings" w:hAnsi="Wingdings" w:hint="default"/>
+      </w:rPr>
+    </w:lvl>
+    <w:lvl w:ilvl="4" w:tplc="04090003" w:tentative="1">
+      <w:start w:val="1"/>
+      <w:numFmt w:val="bullet"/>
+      <w:lvlText w:val=""/>
+      <w:lvlJc w:val="left"/>
+      <w:pPr>
+        <w:ind w:left="2800" w:hanging="400"/>
+      </w:pPr>
+      <w:rPr>
+        <w:rFonts w:ascii="Wingdings" w:hAnsi="Wingdings" w:hint="default"/>
+      </w:rPr>
+    </w:lvl>
+    <w:lvl w:ilvl="5" w:tplc="04090005" w:tentative="1">
+      <w:start w:val="1"/>
+      <w:numFmt w:val="bullet"/>
+      <w:lvlText w:val=""/>
+      <w:lvlJc w:val="left"/>
+      <w:pPr>
+        <w:ind w:left="3200" w:hanging="400"/>
+      </w:pPr>
+      <w:rPr>
+        <w:rFonts w:ascii="Wingdings" w:hAnsi="Wingdings" w:hint="default"/>
+      </w:rPr>
+    </w:lvl>
+    <w:lvl w:ilvl="6" w:tplc="04090001" w:tentative="1">
+      <w:start w:val="1"/>
+      <w:numFmt w:val="bullet"/>
+      <w:lvlText w:val=""/>
+      <w:lvlJc w:val="left"/>
+      <w:pPr>
+        <w:ind w:left="3600" w:hanging="400"/>
+      </w:pPr>
+      <w:rPr>
+        <w:rFonts w:ascii="Wingdings" w:hAnsi="Wingdings" w:hint="default"/>
+      </w:rPr>
+    </w:lvl>
+    <w:lvl w:ilvl="7" w:tplc="04090003" w:tentative="1">
+      <w:start w:val="1"/>
+      <w:numFmt w:val="bullet"/>
+      <w:lvlText w:val=""/>
+      <w:lvlJc w:val="left"/>
+      <w:pPr>
+        <w:ind w:left="4000" w:hanging="400"/>
+      </w:pPr>
+      <w:rPr>
+        <w:rFonts w:ascii="Wingdings" w:hAnsi="Wingdings" w:hint="default"/>
+      </w:rPr>
+    </w:lvl>
+    <w:lvl w:ilvl="8" w:tplc="04090005" w:tentative="1">
+      <w:start w:val="1"/>
+      <w:numFmt w:val="bullet"/>
+      <w:lvlText w:val=""/>
+      <w:lvlJc w:val="left"/>
+      <w:pPr>
+        <w:ind w:left="4400" w:hanging="400"/>
+      </w:pPr>
+      <w:rPr>
+        <w:rFonts w:ascii="Wingdings" w:hAnsi="Wingdings" w:hint="default"/>
+      </w:rPr>
+    </w:lvl>
+  </w:abstractNum>
+  <w:abstractNum w:abstractNumId="1" w15:restartNumberingAfterBreak="0">
+    <w:nsid w:val="30A3279B"/>
+    <w:multiLevelType w:val="hybridMultilevel"/>
+    <w:tmpl w:val="FA96EA18"/>
+    <w:lvl w:ilvl="0" w:tplc="3432CF80">
+      <w:start w:val="2021"/>
+      <w:numFmt w:val="bullet"/>
+      <w:lvlText w:val="-"/>
+      <w:lvlJc w:val="left"/>
+      <w:pPr>
+        <w:ind w:left="760" w:hanging="360"/>
+      </w:pPr>
+      <w:rPr>
+        <w:rFonts w:ascii="KoPubWorld돋움체 Medium" w:eastAsia="KoPubWorld돋움체 Medium" w:hAnsi="KoPubWorld돋움체 Medium" w:cs="KoPubWorld돋움체 Medium" w:hint="eastAsia"/>
+      </w:rPr>
+    </w:lvl>
+    <w:lvl w:ilvl="1" w:tplc="04090003" w:tentative="1">
+      <w:start w:val="1"/>
+      <w:numFmt w:val="bullet"/>
+      <w:lvlText w:val=""/>
+      <w:lvlJc w:val="left"/>
+      <w:pPr>
+        <w:ind w:left="1200" w:hanging="400"/>
+      </w:pPr>
+      <w:rPr>
+        <w:rFonts w:ascii="Wingdings" w:hAnsi="Wingdings" w:hint="default"/>
+      </w:rPr>
+    </w:lvl>
+    <w:lvl w:ilvl="2" w:tplc="04090005" w:tentative="1">
+      <w:start w:val="1"/>
+      <w:numFmt w:val="bullet"/>
+      <w:lvlText w:val=""/>
+      <w:lvlJc w:val="left"/>
+      <w:pPr>
+        <w:ind w:left="1600" w:hanging="400"/>
+      </w:pPr>
+      <w:rPr>
+        <w:rFonts w:ascii="Wingdings" w:hAnsi="Wingdings" w:hint="default"/>
+      </w:rPr>
+    </w:lvl>
+    <w:lvl w:ilvl="3" w:tplc="04090001" w:tentative="1">
+      <w:start w:val="1"/>
+      <w:numFmt w:val="bullet"/>
+      <w:lvlText w:val=""/>
+      <w:lvlJc w:val="left"/>
+      <w:pPr>
+        <w:ind w:left="2000" w:hanging="400"/>
+      </w:pPr>
+      <w:rPr>
+        <w:rFonts w:ascii="Wingdings" w:hAnsi="Wingdings" w:hint="default"/>
+      </w:rPr>
+    </w:lvl>
+    <w:lvl w:ilvl="4" w:tplc="04090003" w:tentative="1">
+      <w:start w:val="1"/>
+      <w:numFmt w:val="bullet"/>
+      <w:lvlText w:val=""/>
+      <w:lvlJc w:val="left"/>
+      <w:pPr>
+        <w:ind w:left="2400" w:hanging="400"/>
+      </w:pPr>
+      <w:rPr>
+        <w:rFonts w:ascii="Wingdings" w:hAnsi="Wingdings" w:hint="default"/>
+      </w:rPr>
+    </w:lvl>
+    <w:lvl w:ilvl="5" w:tplc="04090005" w:tentative="1">
+      <w:start w:val="1"/>
+      <w:numFmt w:val="bullet"/>
+      <w:lvlText w:val=""/>
+      <w:lvlJc w:val="left"/>
+      <w:pPr>
+        <w:ind w:left="2800" w:hanging="400"/>
+      </w:pPr>
+      <w:rPr>
+        <w:rFonts w:ascii="Wingdings" w:hAnsi="Wingdings" w:hint="default"/>
+      </w:rPr>
+    </w:lvl>
+    <w:lvl w:ilvl="6" w:tplc="04090001" w:tentative="1">
+      <w:start w:val="1"/>
+      <w:numFmt w:val="bullet"/>
+      <w:lvlText w:val=""/>
+      <w:lvlJc w:val="left"/>
+      <w:pPr>
+        <w:ind w:left="3200" w:hanging="400"/>
+      </w:pPr>
+      <w:rPr>
+        <w:rFonts w:ascii="Wingdings" w:hAnsi="Wingdings" w:hint="default"/>
+      </w:rPr>
+    </w:lvl>
+    <w:lvl w:ilvl="7" w:tplc="04090003" w:tentative="1">
+      <w:start w:val="1"/>
+      <w:numFmt w:val="bullet"/>
+      <w:lvlText w:val=""/>
+      <w:lvlJc w:val="left"/>
+      <w:pPr>
+        <w:ind w:left="3600" w:hanging="400"/>
+      </w:pPr>
+      <w:rPr>
+        <w:rFonts w:ascii="Wingdings" w:hAnsi="Wingdings" w:hint="default"/>
+      </w:rPr>
+    </w:lvl>
+    <w:lvl w:ilvl="8" w:tplc="04090005" w:tentative="1">
+      <w:start w:val="1"/>
+      <w:numFmt w:val="bullet"/>
+      <w:lvlText w:val=""/>
+      <w:lvlJc w:val="left"/>
+      <w:pPr>
+        <w:ind w:left="4000" w:hanging="400"/>
+      </w:pPr>
+      <w:rPr>
+        <w:rFonts w:ascii="Wingdings" w:hAnsi="Wingdings" w:hint="default"/>
+      </w:rPr>
+    </w:lvl>
+  </w:abstractNum>
+  <w:abstractNum w:abstractNumId="2" w15:restartNumberingAfterBreak="0">
+    <w:nsid w:val="57A10AD3"/>
+    <w:multiLevelType w:val="hybridMultilevel"/>
+    <w:tmpl w:val="124E971C"/>
+    <w:lvl w:ilvl="0" w:tplc="BB6A76FC">
+      <w:start w:val="2021"/>
+      <w:numFmt w:val="bullet"/>
+      <w:lvlText w:val="-"/>
+      <w:lvlJc w:val="left"/>
+      <w:pPr>
+        <w:ind w:left="760" w:hanging="360"/>
+      </w:pPr>
+      <w:rPr>
+        <w:rFonts w:ascii="KoPubWorld돋움체 Medium" w:eastAsia="KoPubWorld돋움체 Medium" w:hAnsi="KoPubWorld돋움체 Medium" w:cs="KoPubWorld돋움체 Medium" w:hint="eastAsia"/>
+      </w:rPr>
+    </w:lvl>
+    <w:lvl w:ilvl="1" w:tplc="04090003" w:tentative="1">
+      <w:start w:val="1"/>
+      <w:numFmt w:val="bullet"/>
+      <w:lvlText w:val=""/>
+      <w:lvlJc w:val="left"/>
+      <w:pPr>
+        <w:ind w:left="1200" w:hanging="400"/>
+      </w:pPr>
+      <w:rPr>
+        <w:rFonts w:ascii="Wingdings" w:hAnsi="Wingdings" w:hint="default"/>
+      </w:rPr>
+    </w:lvl>
+    <w:lvl w:ilvl="2" w:tplc="04090005" w:tentative="1">
+      <w:start w:val="1"/>
+      <w:numFmt w:val="bullet"/>
+      <w:lvlText w:val=""/>
+      <w:lvlJc w:val="left"/>
+      <w:pPr>
+        <w:ind w:left="1600" w:hanging="400"/>
+      </w:pPr>
+      <w:rPr>
+        <w:rFonts w:ascii="Wingdings" w:hAnsi="Wingdings" w:hint="default"/>
+      </w:rPr>
+    </w:lvl>
+    <w:lvl w:ilvl="3" w:tplc="04090001" w:tentative="1">
+      <w:start w:val="1"/>
+      <w:numFmt w:val="bullet"/>
+      <w:lvlText w:val=""/>
+      <w:lvlJc w:val="left"/>
+      <w:pPr>
+        <w:ind w:left="2000" w:hanging="400"/>
+      </w:pPr>
+      <w:rPr>
+        <w:rFonts w:ascii="Wingdings" w:hAnsi="Wingdings" w:hint="default"/>
+      </w:rPr>
+    </w:lvl>
+    <w:lvl w:ilvl="4" w:tplc="04090003" w:tentative="1">
+      <w:start w:val="1"/>
+      <w:numFmt w:val="bullet"/>
+      <w:lvlText w:val=""/>
+      <w:lvlJc w:val="left"/>
+      <w:pPr>
+        <w:ind w:left="2400" w:hanging="400"/>
+      </w:pPr>
+      <w:rPr>
+        <w:rFonts w:ascii="Wingdings" w:hAnsi="Wingdings" w:hint="default"/>
+      </w:rPr>
+    </w:lvl>
+    <w:lvl w:ilvl="5" w:tplc="04090005" w:tentative="1">
+      <w:start w:val="1"/>
+      <w:numFmt w:val="bullet"/>
+      <w:lvlText w:val=""/>
+      <w:lvlJc w:val="left"/>
+      <w:pPr>
+        <w:ind w:left="2800" w:hanging="400"/>
+      </w:pPr>
+      <w:rPr>
+        <w:rFonts w:ascii="Wingdings" w:hAnsi="Wingdings" w:hint="default"/>
+      </w:rPr>
+    </w:lvl>
+    <w:lvl w:ilvl="6" w:tplc="04090001" w:tentative="1">
+      <w:start w:val="1"/>
+      <w:numFmt w:val="bullet"/>
+      <w:lvlText w:val=""/>
+      <w:lvlJc w:val="left"/>
+      <w:pPr>
+        <w:ind w:left="3200" w:hanging="400"/>
+      </w:pPr>
+      <w:rPr>
+        <w:rFonts w:ascii="Wingdings" w:hAnsi="Wingdings" w:hint="default"/>
+      </w:rPr>
+    </w:lvl>
+    <w:lvl w:ilvl="7" w:tplc="04090003" w:tentative="1">
+      <w:start w:val="1"/>
+      <w:numFmt w:val="bullet"/>
+      <w:lvlText w:val=""/>
+      <w:lvlJc w:val="left"/>
+      <w:pPr>
+        <w:ind w:left="3600" w:hanging="400"/>
+      </w:pPr>
+      <w:rPr>
+        <w:rFonts w:ascii="Wingdings" w:hAnsi="Wingdings" w:hint="default"/>
+      </w:rPr>
+    </w:lvl>
+    <w:lvl w:ilvl="8" w:tplc="04090005" w:tentative="1">
+      <w:start w:val="1"/>
+      <w:numFmt w:val="bullet"/>
+      <w:lvlText w:val=""/>
+      <w:lvlJc w:val="left"/>
+      <w:pPr>
+        <w:ind w:left="4000" w:hanging="400"/>
+      </w:pPr>
+      <w:rPr>
+        <w:rFonts w:ascii="Wingdings" w:hAnsi="Wingdings" w:hint="default"/>
+      </w:rPr>
+    </w:lvl>
+  </w:abstractNum>
+  <w:abstractNum w:abstractNumId="3" w15:restartNumberingAfterBreak="0">
     <w:nsid w:val="7DB1452B"/>
     <w:multiLevelType w:val="hybridMultilevel"/>
     <w:tmpl w:val="8F7AC050"/>
@@ -514,103 +1060,103 @@
       <w:lvlText w:val=""/>
       <w:lvlJc w:val="left"/>
       <w:pPr>
+        <w:ind w:left="400" w:hanging="400"/>
+      </w:pPr>
+      <w:rPr>
+        <w:rFonts w:ascii="Wingdings" w:hAnsi="Wingdings" w:hint="default"/>
+      </w:rPr>
+    </w:lvl>
+    <w:lvl w:ilvl="1" w:tplc="04090003">
+      <w:start w:val="1"/>
+      <w:numFmt w:val="bullet"/>
+      <w:lvlText w:val=""/>
+      <w:lvlJc w:val="left"/>
+      <w:pPr>
         <w:ind w:left="800" w:hanging="400"/>
       </w:pPr>
       <w:rPr>
         <w:rFonts w:ascii="Wingdings" w:hAnsi="Wingdings" w:hint="default"/>
       </w:rPr>
     </w:lvl>
-    <w:lvl w:ilvl="1" w:tplc="04090003" w:tentative="1">
+    <w:lvl w:ilvl="2" w:tplc="04090005" w:tentative="1">
+      <w:start w:val="1"/>
+      <w:numFmt w:val="bullet"/>
+      <w:lvlText w:val=""/>
+      <w:lvlJc w:val="left"/>
+      <w:pPr>
+        <w:ind w:left="1200" w:hanging="400"/>
+      </w:pPr>
+      <w:rPr>
+        <w:rFonts w:ascii="Wingdings" w:hAnsi="Wingdings" w:hint="default"/>
+      </w:rPr>
+    </w:lvl>
+    <w:lvl w:ilvl="3" w:tplc="04090001" w:tentative="1">
+      <w:start w:val="1"/>
+      <w:numFmt w:val="bullet"/>
+      <w:lvlText w:val=""/>
+      <w:lvlJc w:val="left"/>
+      <w:pPr>
+        <w:ind w:left="1600" w:hanging="400"/>
+      </w:pPr>
+      <w:rPr>
+        <w:rFonts w:ascii="Wingdings" w:hAnsi="Wingdings" w:hint="default"/>
+      </w:rPr>
+    </w:lvl>
+    <w:lvl w:ilvl="4" w:tplc="04090003" w:tentative="1">
       <w:start w:val="1"/>
       <w:numFmt w:val="bullet"/>
       <w:lvlText w:val=""/>
       <w:lvlJc w:val="left"/>
       <w:pPr>
-        <w:ind w:left="1200" w:hanging="400"/>
-      </w:pPr>
-      <w:rPr>
-        <w:rFonts w:ascii="Wingdings" w:hAnsi="Wingdings" w:hint="default"/>
-      </w:rPr>
-    </w:lvl>
-    <w:lvl w:ilvl="2" w:tplc="04090005" w:tentative="1">
+        <w:ind w:left="2000" w:hanging="400"/>
+      </w:pPr>
+      <w:rPr>
+        <w:rFonts w:ascii="Wingdings" w:hAnsi="Wingdings" w:hint="default"/>
+      </w:rPr>
+    </w:lvl>
+    <w:lvl w:ilvl="5" w:tplc="04090005" w:tentative="1">
       <w:start w:val="1"/>
       <w:numFmt w:val="bullet"/>
       <w:lvlText w:val=""/>
       <w:lvlJc w:val="left"/>
       <w:pPr>
-        <w:ind w:left="1600" w:hanging="400"/>
-      </w:pPr>
-      <w:rPr>
-        <w:rFonts w:ascii="Wingdings" w:hAnsi="Wingdings" w:hint="default"/>
-      </w:rPr>
-    </w:lvl>
-    <w:lvl w:ilvl="3" w:tplc="04090001" w:tentative="1">
+        <w:ind w:left="2400" w:hanging="400"/>
+      </w:pPr>
+      <w:rPr>
+        <w:rFonts w:ascii="Wingdings" w:hAnsi="Wingdings" w:hint="default"/>
+      </w:rPr>
+    </w:lvl>
+    <w:lvl w:ilvl="6" w:tplc="04090001" w:tentative="1">
       <w:start w:val="1"/>
       <w:numFmt w:val="bullet"/>
       <w:lvlText w:val=""/>
       <w:lvlJc w:val="left"/>
       <w:pPr>
-        <w:ind w:left="2000" w:hanging="400"/>
-      </w:pPr>
-      <w:rPr>
-        <w:rFonts w:ascii="Wingdings" w:hAnsi="Wingdings" w:hint="default"/>
-      </w:rPr>
-    </w:lvl>
-    <w:lvl w:ilvl="4" w:tplc="04090003" w:tentative="1">
+        <w:ind w:left="2800" w:hanging="400"/>
+      </w:pPr>
+      <w:rPr>
+        <w:rFonts w:ascii="Wingdings" w:hAnsi="Wingdings" w:hint="default"/>
+      </w:rPr>
+    </w:lvl>
+    <w:lvl w:ilvl="7" w:tplc="04090003" w:tentative="1">
       <w:start w:val="1"/>
       <w:numFmt w:val="bullet"/>
       <w:lvlText w:val=""/>
       <w:lvlJc w:val="left"/>
       <w:pPr>
-        <w:ind w:left="2400" w:hanging="400"/>
-      </w:pPr>
-      <w:rPr>
-        <w:rFonts w:ascii="Wingdings" w:hAnsi="Wingdings" w:hint="default"/>
-      </w:rPr>
-    </w:lvl>
-    <w:lvl w:ilvl="5" w:tplc="04090005" w:tentative="1">
+        <w:ind w:left="3200" w:hanging="400"/>
+      </w:pPr>
+      <w:rPr>
+        <w:rFonts w:ascii="Wingdings" w:hAnsi="Wingdings" w:hint="default"/>
+      </w:rPr>
+    </w:lvl>
+    <w:lvl w:ilvl="8" w:tplc="04090005" w:tentative="1">
       <w:start w:val="1"/>
       <w:numFmt w:val="bullet"/>
       <w:lvlText w:val=""/>
       <w:lvlJc w:val="left"/>
       <w:pPr>
-        <w:ind w:left="2800" w:hanging="400"/>
-      </w:pPr>
-      <w:rPr>
-        <w:rFonts w:ascii="Wingdings" w:hAnsi="Wingdings" w:hint="default"/>
-      </w:rPr>
-    </w:lvl>
-    <w:lvl w:ilvl="6" w:tplc="04090001" w:tentative="1">
-      <w:start w:val="1"/>
-      <w:numFmt w:val="bullet"/>
-      <w:lvlText w:val=""/>
-      <w:lvlJc w:val="left"/>
-      <w:pPr>
-        <w:ind w:left="3200" w:hanging="400"/>
-      </w:pPr>
-      <w:rPr>
-        <w:rFonts w:ascii="Wingdings" w:hAnsi="Wingdings" w:hint="default"/>
-      </w:rPr>
-    </w:lvl>
-    <w:lvl w:ilvl="7" w:tplc="04090003" w:tentative="1">
-      <w:start w:val="1"/>
-      <w:numFmt w:val="bullet"/>
-      <w:lvlText w:val=""/>
-      <w:lvlJc w:val="left"/>
-      <w:pPr>
         <w:ind w:left="3600" w:hanging="400"/>
-      </w:pPr>
-      <w:rPr>
-        <w:rFonts w:ascii="Wingdings" w:hAnsi="Wingdings" w:hint="default"/>
-      </w:rPr>
-    </w:lvl>
-    <w:lvl w:ilvl="8" w:tplc="04090005" w:tentative="1">
-      <w:start w:val="1"/>
-      <w:numFmt w:val="bullet"/>
-      <w:lvlText w:val=""/>
-      <w:lvlJc w:val="left"/>
-      <w:pPr>
-        <w:ind w:left="4000" w:hanging="400"/>
       </w:pPr>
       <w:rPr>
         <w:rFonts w:ascii="Wingdings" w:hAnsi="Wingdings" w:hint="default"/>
@@ -618,7 +1164,16 @@
     </w:lvl>
   </w:abstractNum>
   <w:num w:numId="1" w16cid:durableId="504134273">
+    <w:abstractNumId w:val="3"/>
+  </w:num>
+  <w:num w:numId="2" w16cid:durableId="1264608132">
     <w:abstractNumId w:val="0"/>
+  </w:num>
+  <w:num w:numId="3" w16cid:durableId="285963874">
+    <w:abstractNumId w:val="2"/>
+  </w:num>
+  <w:num w:numId="4" w16cid:durableId="1558860125">
+    <w:abstractNumId w:val="1"/>
   </w:num>
 </w:numbering>
 </file>
@@ -1307,6 +1862,29 @@
       </w:tcPr>
     </w:tblStylePr>
   </w:style>
+  <w:style w:type="character" w:styleId="a6">
+    <w:name w:val="Hyperlink"/>
+    <w:basedOn w:val="a0"/>
+    <w:uiPriority w:val="99"/>
+    <w:unhideWhenUsed/>
+    <w:rsid w:val="00F35636"/>
+    <w:rPr>
+      <w:color w:val="0563C1" w:themeColor="hyperlink"/>
+      <w:u w:val="single"/>
+    </w:rPr>
+  </w:style>
+  <w:style w:type="character" w:styleId="a7">
+    <w:name w:val="Unresolved Mention"/>
+    <w:basedOn w:val="a0"/>
+    <w:uiPriority w:val="99"/>
+    <w:semiHidden/>
+    <w:unhideWhenUsed/>
+    <w:rsid w:val="00F35636"/>
+    <w:rPr>
+      <w:color w:val="605E5C"/>
+      <w:shd w:val="clear" w:color="auto" w:fill="E1DFDD"/>
+    </w:rPr>
+  </w:style>
 </w:styles>
 </file>
 

</xml_diff>

<commit_message>
Add javadoc in GUI package and StudyRoom package
</commit_message>
<xml_diff>
--- a/Team_5_강성연_김부경_남선우_이하정.docx
+++ b/Team_5_강성연_김부경_남선우_이하정.docx
@@ -185,7 +185,7 @@
         <w:ind w:left="800"/>
         <w:jc w:val="left"/>
         <w:rPr>
-          <w:rFonts w:ascii="KoPubWorld돋움체 Medium" w:eastAsia="KoPubWorld돋움체 Medium" w:hAnsi="KoPubWorld돋움체 Medium" w:cs="KoPubWorld돋움체 Medium" w:hint="eastAsia"/>
+          <w:rFonts w:ascii="KoPubWorld돋움체 Medium" w:eastAsia="KoPubWorld돋움체 Medium" w:hAnsi="KoPubWorld돋움체 Medium" w:cs="KoPubWorld돋움체 Medium"/>
           <w:sz w:val="10"/>
           <w:szCs w:val="10"/>
         </w:rPr>
@@ -364,7 +364,7 @@
       <w:pPr>
         <w:jc w:val="left"/>
         <w:rPr>
-          <w:rFonts w:ascii="KoPubWorld돋움체 Medium" w:eastAsia="KoPubWorld돋움체 Medium" w:hAnsi="KoPubWorld돋움체 Medium" w:cs="KoPubWorld돋움체 Medium" w:hint="eastAsia"/>
+          <w:rFonts w:ascii="KoPubWorld돋움체 Medium" w:eastAsia="KoPubWorld돋움체 Medium" w:hAnsi="KoPubWorld돋움체 Medium" w:cs="KoPubWorld돋움체 Medium"/>
           <w:sz w:val="16"/>
           <w:szCs w:val="16"/>
         </w:rPr>
@@ -393,7 +393,7 @@
       <w:pPr>
         <w:jc w:val="left"/>
         <w:rPr>
-          <w:rFonts w:ascii="KoPubWorld돋움체 Bold" w:eastAsia="KoPubWorld돋움체 Bold" w:hAnsi="KoPubWorld돋움체 Bold" w:cs="KoPubWorld돋움체 Bold" w:hint="eastAsia"/>
+          <w:rFonts w:ascii="KoPubWorld돋움체 Bold" w:eastAsia="KoPubWorld돋움체 Bold" w:hAnsi="KoPubWorld돋움체 Bold" w:cs="KoPubWorld돋움체 Bold"/>
           <w:sz w:val="22"/>
         </w:rPr>
       </w:pPr>
@@ -417,19 +417,119 @@
           <w:rFonts w:ascii="KoPubWorld돋움체 Bold" w:eastAsia="KoPubWorld돋움체 Bold" w:hAnsi="KoPubWorld돋움체 Bold" w:cs="KoPubWorld돋움체 Bold"/>
           <w:sz w:val="22"/>
         </w:rPr>
-        <w:t>Source Code (some part of the project)</w:t>
-      </w:r>
-    </w:p>
-    <w:p>
-      <w:pPr>
-        <w:ind w:left="800"/>
+        <w:t>Source Code (some part of the project</w:t>
+      </w:r>
+      <w:r>
+        <w:rPr>
+          <w:rFonts w:ascii="KoPubWorld돋움체 Bold" w:eastAsia="KoPubWorld돋움체 Bold" w:hAnsi="KoPubWorld돋움체 Bold" w:cs="KoPubWorld돋움체 Bold"/>
+          <w:sz w:val="22"/>
+        </w:rPr>
+        <w:t>: StudyRoom.java, Room.java, Person.java</w:t>
+      </w:r>
+      <w:r>
+        <w:rPr>
+          <w:rFonts w:ascii="KoPubWorld돋움체 Bold" w:eastAsia="KoPubWorld돋움체 Bold" w:hAnsi="KoPubWorld돋움체 Bold" w:cs="KoPubWorld돋움체 Bold"/>
+          <w:sz w:val="22"/>
+        </w:rPr>
+        <w:t>)</w:t>
+      </w:r>
+    </w:p>
+    <w:tbl>
+      <w:tblPr>
+        <w:tblStyle w:val="a5"/>
+        <w:tblW w:w="0" w:type="auto"/>
+        <w:tblLook w:val="04A0" w:firstRow="1" w:lastRow="0" w:firstColumn="1" w:lastColumn="0" w:noHBand="0" w:noVBand="1"/>
+      </w:tblPr>
+      <w:tblGrid>
+        <w:gridCol w:w="9016"/>
+      </w:tblGrid>
+      <w:tr>
+        <w:tc>
+          <w:tcPr>
+            <w:tcW w:w="9016" w:type="dxa"/>
+          </w:tcPr>
+          <w:p>
+            <w:pPr>
+              <w:jc w:val="left"/>
+              <w:rPr>
+                <w:rFonts w:ascii="KoPubWorld돋움체 Medium" w:eastAsia="KoPubWorld돋움체 Medium" w:hAnsi="KoPubWorld돋움체 Medium" w:cs="KoPubWorld돋움체 Medium" w:hint="eastAsia"/>
+                <w:szCs w:val="20"/>
+              </w:rPr>
+            </w:pPr>
+          </w:p>
+        </w:tc>
+      </w:tr>
+    </w:tbl>
+    <w:p>
+      <w:pPr>
         <w:jc w:val="left"/>
         <w:rPr>
-          <w:rFonts w:ascii="KoPubWorld돋움체 Medium" w:eastAsia="KoPubWorld돋움체 Medium" w:hAnsi="KoPubWorld돋움체 Medium" w:cs="KoPubWorld돋움체 Medium" w:hint="eastAsia"/>
-          <w:szCs w:val="20"/>
-        </w:rPr>
-      </w:pPr>
-    </w:p>
+          <w:rFonts w:ascii="KoPubWorld돋움체 Medium" w:eastAsia="KoPubWorld돋움체 Medium" w:hAnsi="KoPubWorld돋움체 Medium" w:cs="KoPubWorld돋움체 Medium"/>
+          <w:szCs w:val="20"/>
+        </w:rPr>
+      </w:pPr>
+    </w:p>
+    <w:tbl>
+      <w:tblPr>
+        <w:tblStyle w:val="a5"/>
+        <w:tblW w:w="0" w:type="auto"/>
+        <w:tblLook w:val="04A0" w:firstRow="1" w:lastRow="0" w:firstColumn="1" w:lastColumn="0" w:noHBand="0" w:noVBand="1"/>
+      </w:tblPr>
+      <w:tblGrid>
+        <w:gridCol w:w="9016"/>
+      </w:tblGrid>
+      <w:tr>
+        <w:tc>
+          <w:tcPr>
+            <w:tcW w:w="9016" w:type="dxa"/>
+          </w:tcPr>
+          <w:p>
+            <w:pPr>
+              <w:jc w:val="left"/>
+              <w:rPr>
+                <w:rFonts w:ascii="KoPubWorld돋움체 Medium" w:eastAsia="KoPubWorld돋움체 Medium" w:hAnsi="KoPubWorld돋움체 Medium" w:cs="KoPubWorld돋움체 Medium" w:hint="eastAsia"/>
+                <w:szCs w:val="20"/>
+              </w:rPr>
+            </w:pPr>
+          </w:p>
+        </w:tc>
+      </w:tr>
+    </w:tbl>
+    <w:p>
+      <w:pPr>
+        <w:jc w:val="left"/>
+        <w:rPr>
+          <w:rFonts w:ascii="KoPubWorld돋움체 Medium" w:eastAsia="KoPubWorld돋움체 Medium" w:hAnsi="KoPubWorld돋움체 Medium" w:cs="KoPubWorld돋움체 Medium"/>
+          <w:szCs w:val="20"/>
+        </w:rPr>
+      </w:pPr>
+    </w:p>
+    <w:tbl>
+      <w:tblPr>
+        <w:tblStyle w:val="a5"/>
+        <w:tblW w:w="0" w:type="auto"/>
+        <w:tblLook w:val="04A0" w:firstRow="1" w:lastRow="0" w:firstColumn="1" w:lastColumn="0" w:noHBand="0" w:noVBand="1"/>
+      </w:tblPr>
+      <w:tblGrid>
+        <w:gridCol w:w="9016"/>
+      </w:tblGrid>
+      <w:tr>
+        <w:tc>
+          <w:tcPr>
+            <w:tcW w:w="9016" w:type="dxa"/>
+          </w:tcPr>
+          <w:p>
+            <w:pPr>
+              <w:jc w:val="left"/>
+              <w:rPr>
+                <w:rFonts w:ascii="KoPubWorld돋움체 Medium" w:eastAsia="KoPubWorld돋움체 Medium" w:hAnsi="KoPubWorld돋움체 Medium" w:cs="KoPubWorld돋움체 Medium" w:hint="eastAsia"/>
+                <w:szCs w:val="20"/>
+              </w:rPr>
+            </w:pPr>
+          </w:p>
+        </w:tc>
+      </w:tr>
+    </w:tbl>
     <w:p>
       <w:pPr>
         <w:jc w:val="left"/>
@@ -463,17 +563,16 @@
     </w:p>
     <w:p>
       <w:pPr>
-        <w:pStyle w:val="a4"/>
-        <w:ind w:left="720"/>
-        <w:rPr>
-          <w:rFonts w:ascii="KoPubWorld돋움체 Medium" w:eastAsia="KoPubWorld돋움체 Medium" w:hAnsi="KoPubWorld돋움체 Medium" w:cs="KoPubWorld돋움체 Medium"/>
-        </w:rPr>
-      </w:pPr>
-    </w:p>
-    <w:p>
-      <w:pPr>
-        <w:pStyle w:val="a4"/>
-        <w:ind w:left="720"/>
+        <w:rPr>
+          <w:rFonts w:ascii="KoPubWorld돋움체 Medium" w:eastAsia="KoPubWorld돋움체 Medium" w:hAnsi="KoPubWorld돋움체 Medium" w:cs="KoPubWorld돋움체 Medium" w:hint="eastAsia"/>
+        </w:rPr>
+      </w:pPr>
+    </w:p>
+    <w:p>
+      <w:pPr>
+        <w:rPr>
+          <w:rFonts w:hint="eastAsia"/>
+        </w:rPr>
       </w:pPr>
     </w:p>
     <w:p>
@@ -521,20 +620,16 @@
     </w:p>
     <w:p>
       <w:pPr>
-        <w:pStyle w:val="a4"/>
-        <w:ind w:left="720"/>
-        <w:rPr>
-          <w:rFonts w:ascii="KoPubWorld돋움체 Medium" w:eastAsia="KoPubWorld돋움체 Medium" w:hAnsi="KoPubWorld돋움체 Medium" w:cs="KoPubWorld돋움체 Medium"/>
-          <w:szCs w:val="20"/>
-        </w:rPr>
-      </w:pPr>
-    </w:p>
-    <w:p>
-      <w:pPr>
-        <w:pStyle w:val="a4"/>
-        <w:ind w:left="720"/>
-        <w:rPr>
-          <w:rFonts w:ascii="KoPubWorld돋움체 Bold" w:eastAsia="KoPubWorld돋움체 Bold" w:hAnsi="KoPubWorld돋움체 Bold" w:cs="KoPubWorld돋움체 Bold"/>
+        <w:rPr>
+          <w:rFonts w:ascii="KoPubWorld돋움체 Medium" w:eastAsia="KoPubWorld돋움체 Medium" w:hAnsi="KoPubWorld돋움체 Medium" w:cs="KoPubWorld돋움체 Medium" w:hint="eastAsia"/>
+          <w:szCs w:val="20"/>
+        </w:rPr>
+      </w:pPr>
+    </w:p>
+    <w:p>
+      <w:pPr>
+        <w:rPr>
+          <w:rFonts w:ascii="KoPubWorld돋움체 Bold" w:eastAsia="KoPubWorld돋움체 Bold" w:hAnsi="KoPubWorld돋움체 Bold" w:cs="KoPubWorld돋움체 Bold" w:hint="eastAsia"/>
           <w:szCs w:val="20"/>
         </w:rPr>
       </w:pPr>
@@ -563,7 +658,7 @@
     </w:p>
     <w:p>
       <w:pPr>
-        <w:ind w:left="800"/>
+        <w:ind w:firstLineChars="100" w:firstLine="180"/>
         <w:jc w:val="left"/>
         <w:rPr>
           <w:rFonts w:ascii="KoPubWorld돋움체 Medium" w:eastAsia="KoPubWorld돋움체 Medium" w:hAnsi="KoPubWorld돋움체 Medium" w:cs="KoPubWorld돋움체 Medium"/>
@@ -636,18 +731,92 @@
     </w:p>
     <w:p>
       <w:pPr>
-        <w:ind w:left="800"/>
+        <w:ind w:firstLineChars="100" w:firstLine="180"/>
         <w:jc w:val="left"/>
         <w:rPr>
+          <w:rFonts w:ascii="KoPubWorld돋움체 Medium" w:eastAsia="KoPubWorld돋움체 Medium" w:hAnsi="KoPubWorld돋움체 Medium" w:cs="KoPubWorld돋움체 Medium"/>
+          <w:szCs w:val="20"/>
+        </w:rPr>
+      </w:pPr>
+      <w:r>
+        <w:rPr>
           <w:rFonts w:ascii="KoPubWorld돋움체 Medium" w:eastAsia="KoPubWorld돋움체 Medium" w:hAnsi="KoPubWorld돋움체 Medium" w:cs="KoPubWorld돋움체 Medium" w:hint="eastAsia"/>
           <w:szCs w:val="20"/>
         </w:rPr>
-      </w:pPr>
-      <w:r>
+        <w:t>I</w:t>
+      </w:r>
+      <w:r>
+        <w:rPr>
+          <w:rFonts w:ascii="KoPubWorld돋움체 Medium" w:eastAsia="KoPubWorld돋움체 Medium" w:hAnsi="KoPubWorld돋움체 Medium" w:cs="KoPubWorld돋움체 Medium"/>
+          <w:szCs w:val="20"/>
+        </w:rPr>
+        <w:t xml:space="preserve">n particular, </w:t>
+      </w:r>
+      <w:r>
+        <w:rPr>
+          <w:rFonts w:ascii="KoPubWorld돋움체 Medium" w:eastAsia="KoPubWorld돋움체 Medium" w:hAnsi="KoPubWorld돋움체 Medium" w:cs="KoPubWorld돋움체 Medium"/>
+          <w:szCs w:val="20"/>
+        </w:rPr>
+        <w:t xml:space="preserve">when collaborating with others using Git, we were </w:t>
+      </w:r>
+      <w:r>
+        <w:rPr>
+          <w:rFonts w:ascii="KoPubWorld돋움체 Medium" w:eastAsia="KoPubWorld돋움체 Medium" w:hAnsi="KoPubWorld돋움체 Medium" w:cs="KoPubWorld돋움체 Medium"/>
+          <w:szCs w:val="20"/>
+        </w:rPr>
+        <w:t xml:space="preserve">able to use </w:t>
+      </w:r>
+      <w:r>
+        <w:rPr>
+          <w:rFonts w:ascii="KoPubWorld돋움체 Bold" w:eastAsia="KoPubWorld돋움체 Bold" w:hAnsi="KoPubWorld돋움체 Bold" w:cs="KoPubWorld돋움체 Bold"/>
+          <w:szCs w:val="20"/>
+        </w:rPr>
+        <w:t>Javadoc</w:t>
+      </w:r>
+      <w:r>
+        <w:rPr>
+          <w:rFonts w:ascii="KoPubWorld돋움체 Medium" w:eastAsia="KoPubWorld돋움체 Medium" w:hAnsi="KoPubWorld돋움체 Medium" w:cs="KoPubWorld돋움체 Medium"/>
+          <w:szCs w:val="20"/>
+        </w:rPr>
+        <w:t xml:space="preserve"> as well as commit messages to indicate the role of each class or method.</w:t>
+      </w:r>
+      <w:r>
+        <w:rPr>
+          <w:rFonts w:ascii="KoPubWorld돋움체 Medium" w:eastAsia="KoPubWorld돋움체 Medium" w:hAnsi="KoPubWorld돋움체 Medium" w:cs="KoPubWorld돋움체 Medium"/>
+          <w:szCs w:val="20"/>
+        </w:rPr>
+        <w:t xml:space="preserve"> </w:t>
+      </w:r>
+      <w:r>
+        <w:rPr>
+          <w:rFonts w:ascii="KoPubWorld돋움체 Medium" w:eastAsia="KoPubWorld돋움체 Medium" w:hAnsi="KoPubWorld돋움체 Medium" w:cs="KoPubWorld돋움체 Medium"/>
+          <w:szCs w:val="20"/>
+        </w:rPr>
+        <w:t xml:space="preserve">In addition to using one of the SE Tools, Git, to see what each other implemented, Javadoc also realized that it was important tool to improve understanding of the project. When writing Javadoc, we thought about how other team </w:t>
+      </w:r>
+      <w:r>
+        <w:rPr>
+          <w:rFonts w:ascii="KoPubWorld돋움체 Medium" w:eastAsia="KoPubWorld돋움체 Medium" w:hAnsi="KoPubWorld돋움체 Medium" w:cs="KoPubWorld돋움체 Medium"/>
+          <w:szCs w:val="20"/>
+        </w:rPr>
+        <w:lastRenderedPageBreak/>
+        <w:t>emembers could better understand it, and we found that the method of creating Javadoc was slightly different depending on the IDE used. Of course, the use of /** */ comment was the same, but the method of creating HTML file format was slightly different (depending on the IDE used. for example, Android Studio and Eclipse).</w:t>
+      </w:r>
+    </w:p>
+    <w:p>
+      <w:pPr>
+        <w:ind w:firstLineChars="100" w:firstLine="180"/>
+        <w:jc w:val="left"/>
         <w:rPr>
           <w:rFonts w:ascii="KoPubWorld돋움체 Medium" w:eastAsia="KoPubWorld돋움체 Medium" w:hAnsi="KoPubWorld돋움체 Medium" w:cs="KoPubWorld돋움체 Medium" w:hint="eastAsia"/>
           <w:szCs w:val="20"/>
         </w:rPr>
+      </w:pPr>
+      <w:r>
+        <w:rPr>
+          <w:rFonts w:ascii="KoPubWorld돋움체 Medium" w:eastAsia="KoPubWorld돋움체 Medium" w:hAnsi="KoPubWorld돋움체 Medium" w:cs="KoPubWorld돋움체 Medium" w:hint="eastAsia"/>
+          <w:szCs w:val="20"/>
+        </w:rPr>
         <w:t>I</w:t>
       </w:r>
       <w:r>
@@ -655,35 +824,7 @@
           <w:rFonts w:ascii="KoPubWorld돋움체 Medium" w:eastAsia="KoPubWorld돋움체 Medium" w:hAnsi="KoPubWorld돋움체 Medium" w:cs="KoPubWorld돋움체 Medium"/>
           <w:szCs w:val="20"/>
         </w:rPr>
-        <w:t xml:space="preserve">n particular, </w:t>
-      </w:r>
-      <w:r>
-        <w:rPr>
-          <w:rFonts w:ascii="KoPubWorld돋움체 Medium" w:eastAsia="KoPubWorld돋움체 Medium" w:hAnsi="KoPubWorld돋움체 Medium" w:cs="KoPubWorld돋움체 Medium"/>
-          <w:szCs w:val="20"/>
-        </w:rPr>
-        <w:t xml:space="preserve">when collaborating with others using Git, we were </w:t>
-      </w:r>
-      <w:r>
-        <w:rPr>
-          <w:rFonts w:ascii="KoPubWorld돋움체 Medium" w:eastAsia="KoPubWorld돋움체 Medium" w:hAnsi="KoPubWorld돋움체 Medium" w:cs="KoPubWorld돋움체 Medium"/>
-          <w:szCs w:val="20"/>
-        </w:rPr>
-        <w:t xml:space="preserve">able to use </w:t>
-      </w:r>
-      <w:r>
-        <w:rPr>
-          <w:rFonts w:ascii="KoPubWorld돋움체 Bold" w:eastAsia="KoPubWorld돋움체 Bold" w:hAnsi="KoPubWorld돋움체 Bold" w:cs="KoPubWorld돋움체 Bold"/>
-          <w:szCs w:val="20"/>
-        </w:rPr>
-        <w:t>Javadoc</w:t>
-      </w:r>
-      <w:r>
-        <w:rPr>
-          <w:rFonts w:ascii="KoPubWorld돋움체 Medium" w:eastAsia="KoPubWorld돋움체 Medium" w:hAnsi="KoPubWorld돋움체 Medium" w:cs="KoPubWorld돋움체 Medium"/>
-          <w:szCs w:val="20"/>
-        </w:rPr>
-        <w:t xml:space="preserve"> as well as commit messages to indicate the role of each class or method.</w:t>
+        <w:t>n this assignment, we learned that SE tools are much more helpful in software development by encounting SE Tools (Git and Javadoc).</w:t>
       </w:r>
       <w:r>
         <w:rPr>
@@ -697,7 +838,7 @@
           <w:rFonts w:ascii="KoPubWorld돋움체 Medium" w:eastAsia="KoPubWorld돋움체 Medium" w:hAnsi="KoPubWorld돋움체 Medium" w:cs="KoPubWorld돋움체 Medium"/>
           <w:szCs w:val="20"/>
         </w:rPr>
-        <w:t>In addition to using one of the SE Tools, Git, to see what each other implemented, Javadoc also realized that it was important tool to improve understanding of the project. When writing Javadoc, we thought about how other team emembers could better understand it, and we found that the method of creating Javadoc was slightly different depending on the IDE used. Of course, the use of /** */ comment was the same, but the method of creating HTML file format was slightly different (depending on the IDE used. for example, Android Studio and Eclipse).</w:t>
+        <w:t>We will try to develop easier, cleaner and safer by looking for and applying useful tools in future developments.</w:t>
       </w:r>
     </w:p>
     <w:sectPr>

</xml_diff>